<commit_message>
update(surat pernyataan, surat permohonan sipb ibi): lokasi tanda tangan dan tannggal
</commit_message>
<xml_diff>
--- a/SURAT PERNYATAAN.docx
+++ b/SURAT PERNYATAAN.docx
@@ -394,108 +394,132 @@
           <w:szCs w:val="24"/>
           <w:lang w:val="id-ID"/>
         </w:rPr>
-        <w:t>Jika saya melanggar, mak saya siap diberikan sanksi sesuai dengan perundangan yang berlaku .</w:t>
-      </w:r>
-    </w:p>
-    <w:p>
-      <w:pPr>
-        <w:rPr>
-          <w:sz w:val="24"/>
-          <w:szCs w:val="24"/>
-          <w:lang w:val="id-ID"/>
-        </w:rPr>
-      </w:pPr>
-      <w:r>
-        <w:rPr>
-          <w:sz w:val="24"/>
-          <w:szCs w:val="24"/>
-          <w:lang w:val="id-ID"/>
-        </w:rPr>
-        <w:t>Demikianl</w:t>
-      </w:r>
-      <w:r>
-        <w:rPr>
-          <w:sz w:val="24"/>
-          <w:szCs w:val="24"/>
-          <w:lang w:val="id-ID"/>
-        </w:rPr>
-        <w:t xml:space="preserve">ah surat pernyataan ini saya buat </w:t>
-      </w:r>
-      <w:r>
-        <w:rPr>
-          <w:sz w:val="24"/>
-          <w:szCs w:val="24"/>
-          <w:lang w:val="id-ID"/>
-        </w:rPr>
-        <w:t xml:space="preserve">dengan sesungguhnya, untuk dapat digunakan sebagaimana mestinya. </w:t>
-      </w:r>
-    </w:p>
-    <w:p>
-      <w:pPr>
-        <w:rPr>
-          <w:sz w:val="24"/>
-          <w:szCs w:val="24"/>
-          <w:lang w:val="id-ID"/>
-        </w:rPr>
-      </w:pPr>
-    </w:p>
-    <w:p>
-      <w:pPr>
-        <w:jc w:val="right"/>
-        <w:rPr>
-          <w:sz w:val="24"/>
-          <w:szCs w:val="24"/>
-          <w:lang w:val="id-ID"/>
-        </w:rPr>
-      </w:pPr>
-      <w:r>
-        <w:rPr>
-          <w:sz w:val="24"/>
-          <w:szCs w:val="24"/>
-          <w:lang w:val="id-ID"/>
-        </w:rPr>
-        <w:t>Sembawa, 10 Mei 2024</w:t>
-      </w:r>
-    </w:p>
-    <w:p>
-      <w:pPr>
-        <w:jc w:val="right"/>
-        <w:rPr>
-          <w:sz w:val="24"/>
-          <w:szCs w:val="24"/>
-          <w:lang w:val="id-ID"/>
-        </w:rPr>
-      </w:pPr>
-      <w:r>
-        <w:rPr>
-          <w:sz w:val="24"/>
-          <w:szCs w:val="24"/>
-          <w:lang w:val="id-ID"/>
-        </w:rPr>
-        <w:t>Yang membuat pernyataan ,</w:t>
-      </w:r>
-    </w:p>
-    <w:p>
-      <w:pPr>
-        <w:jc w:val="right"/>
-        <w:rPr>
-          <w:sz w:val="24"/>
-          <w:szCs w:val="24"/>
-          <w:lang w:val="id-ID"/>
-        </w:rPr>
-      </w:pPr>
-    </w:p>
-    <w:p>
-      <w:pPr>
-        <w:jc w:val="right"/>
-        <w:rPr>
-          <w:sz w:val="24"/>
-          <w:szCs w:val="24"/>
-          <w:lang w:val="id-ID"/>
-        </w:rPr>
-      </w:pPr>
+        <w:t>Jika saya melanggar, mak</w:t>
+      </w:r>
+      <w:r>
+        <w:rPr>
+          <w:sz w:val="24"/>
+          <w:szCs w:val="24"/>
+          <w:lang w:val="id-ID"/>
+        </w:rPr>
+        <w:t>a</w:t>
+      </w:r>
       <w:bookmarkStart w:id="0" w:name="_GoBack"/>
       <w:bookmarkEnd w:id="0"/>
+      <w:r>
+        <w:rPr>
+          <w:sz w:val="24"/>
+          <w:szCs w:val="24"/>
+          <w:lang w:val="id-ID"/>
+        </w:rPr>
+        <w:t xml:space="preserve"> saya siap diberikan sanksi sesuai dengan perundangan yang berlaku .</w:t>
+      </w:r>
+    </w:p>
+    <w:p>
+      <w:pPr>
+        <w:rPr>
+          <w:sz w:val="24"/>
+          <w:szCs w:val="24"/>
+          <w:lang w:val="id-ID"/>
+        </w:rPr>
+      </w:pPr>
+      <w:r>
+        <w:rPr>
+          <w:sz w:val="24"/>
+          <w:szCs w:val="24"/>
+          <w:lang w:val="id-ID"/>
+        </w:rPr>
+        <w:t>Demikianl</w:t>
+      </w:r>
+      <w:r>
+        <w:rPr>
+          <w:sz w:val="24"/>
+          <w:szCs w:val="24"/>
+          <w:lang w:val="id-ID"/>
+        </w:rPr>
+        <w:t xml:space="preserve">ah surat pernyataan ini saya buat </w:t>
+      </w:r>
+      <w:r>
+        <w:rPr>
+          <w:sz w:val="24"/>
+          <w:szCs w:val="24"/>
+          <w:lang w:val="id-ID"/>
+        </w:rPr>
+        <w:t xml:space="preserve">dengan sesungguhnya, untuk dapat digunakan sebagaimana mestinya. </w:t>
+      </w:r>
+    </w:p>
+    <w:p>
+      <w:pPr>
+        <w:rPr>
+          <w:sz w:val="24"/>
+          <w:szCs w:val="24"/>
+          <w:lang w:val="id-ID"/>
+        </w:rPr>
+      </w:pPr>
+    </w:p>
+    <w:p>
+      <w:pPr>
+        <w:jc w:val="right"/>
+        <w:rPr>
+          <w:sz w:val="24"/>
+          <w:szCs w:val="24"/>
+          <w:lang w:val="id-ID"/>
+        </w:rPr>
+      </w:pPr>
+      <w:r>
+        <w:rPr>
+          <w:sz w:val="24"/>
+          <w:szCs w:val="24"/>
+          <w:lang w:val="id-ID"/>
+        </w:rPr>
+        <w:t>Tanah Mas, 10 Juli</w:t>
+      </w:r>
+      <w:r>
+        <w:rPr>
+          <w:sz w:val="24"/>
+          <w:szCs w:val="24"/>
+          <w:lang w:val="id-ID"/>
+        </w:rPr>
+        <w:t xml:space="preserve"> 2024</w:t>
+      </w:r>
+    </w:p>
+    <w:p>
+      <w:pPr>
+        <w:jc w:val="right"/>
+        <w:rPr>
+          <w:sz w:val="24"/>
+          <w:szCs w:val="24"/>
+          <w:lang w:val="id-ID"/>
+        </w:rPr>
+      </w:pPr>
+      <w:r>
+        <w:rPr>
+          <w:sz w:val="24"/>
+          <w:szCs w:val="24"/>
+          <w:lang w:val="id-ID"/>
+        </w:rPr>
+        <w:t>Yang membuat pernyataan ,</w:t>
+      </w:r>
+    </w:p>
+    <w:p>
+      <w:pPr>
+        <w:jc w:val="right"/>
+        <w:rPr>
+          <w:sz w:val="24"/>
+          <w:szCs w:val="24"/>
+          <w:lang w:val="id-ID"/>
+        </w:rPr>
+      </w:pPr>
+    </w:p>
+    <w:p>
+      <w:pPr>
+        <w:jc w:val="right"/>
+        <w:rPr>
+          <w:sz w:val="24"/>
+          <w:szCs w:val="24"/>
+          <w:lang w:val="id-ID"/>
+        </w:rPr>
+      </w:pPr>
     </w:p>
     <w:p>
       <w:pPr>

</xml_diff>